<commit_message>
Alle .docx als PDF konvertiert.
Former-commit-id: 9e8f0d3e61efdaa4afbfd42833bc471a04cd0590
</commit_message>
<xml_diff>
--- a/documents/Meilensteine/Meilenstein III/Netzwerkprotokoll.docx
+++ b/documents/Meilensteine/Meilenstein III/Netzwerkprotokoll.docx
@@ -1,6 +1,6 @@
 
 <file path=word/document.xml><?xml version="1.0" encoding="utf-8"?>
-<w:document xmlns:wpc="http://schemas.microsoft.com/office/word/2010/wordprocessingCanvas" xmlns:cx="http://schemas.microsoft.com/office/drawing/2014/chartex" xmlns:cx1="http://schemas.microsoft.com/office/drawing/2015/9/8/chartex" xmlns:cx2="http://schemas.microsoft.com/office/drawing/2015/10/21/chartex" xmlns:cx3="http://schemas.microsoft.com/office/drawing/2016/5/9/chartex" xmlns:cx4="http://schemas.microsoft.com/office/drawing/2016/5/10/chartex" xmlns:cx5="http://schemas.microsoft.com/office/drawing/2016/5/11/chartex" xmlns:cx6="http://schemas.microsoft.com/office/drawing/2016/5/12/chartex" xmlns:cx7="http://schemas.microsoft.com/office/drawing/2016/5/13/chartex" xmlns:cx8="http://schemas.microsoft.com/office/drawing/2016/5/14/chartex" xmlns:mc="http://schemas.openxmlformats.org/markup-compatibility/2006" xmlns:aink="http://schemas.microsoft.com/office/drawing/2016/ink" xmlns:am3d="http://schemas.microsoft.com/office/drawing/2017/model3d" xmlns:o="urn:schemas-microsoft-com:office:office" xmlns:r="http://schemas.openxmlformats.org/officeDocument/2006/relationships" xmlns:m="http://schemas.openxmlformats.org/officeDocument/2006/math" xmlns:v="urn:schemas-microsoft-com:vml" xmlns:wp14="http://schemas.microsoft.com/office/word/2010/wordprocessingDrawing" xmlns:wp="http://schemas.openxmlformats.org/drawingml/2006/wordprocessingDrawing" xmlns:w10="urn:schemas-microsoft-com:office:word" xmlns:w="http://schemas.openxmlformats.org/wordprocessingml/2006/main" xmlns:w14="http://schemas.microsoft.com/office/word/2010/wordml" xmlns:w15="http://schemas.microsoft.com/office/word/2012/wordml" xmlns:w16cid="http://schemas.microsoft.com/office/word/2016/wordml/cid" xmlns:w16se="http://schemas.microsoft.com/office/word/2015/wordml/symex" xmlns:wpg="http://schemas.microsoft.com/office/word/2010/wordprocessingGroup" xmlns:wpi="http://schemas.microsoft.com/office/word/2010/wordprocessingInk" xmlns:wne="http://schemas.microsoft.com/office/word/2006/wordml" xmlns:wps="http://schemas.microsoft.com/office/word/2010/wordprocessingShape" mc:Ignorable="w14 w15 w16se w16cid wp14">
+<w:document xmlns:wpc="http://schemas.microsoft.com/office/word/2010/wordprocessingCanvas" xmlns:mo="http://schemas.microsoft.com/office/mac/office/2008/main" xmlns:mc="http://schemas.openxmlformats.org/markup-compatibility/2006" xmlns:mv="urn:schemas-microsoft-com:mac:vml" xmlns:o="urn:schemas-microsoft-com:office:office" xmlns:r="http://schemas.openxmlformats.org/officeDocument/2006/relationships" xmlns:m="http://schemas.openxmlformats.org/officeDocument/2006/math" xmlns:v="urn:schemas-microsoft-com:vml" xmlns:wp14="http://schemas.microsoft.com/office/word/2010/wordprocessingDrawing" xmlns:wp="http://schemas.openxmlformats.org/drawingml/2006/wordprocessingDrawing" xmlns:w10="urn:schemas-microsoft-com:office:word" xmlns:w="http://schemas.openxmlformats.org/wordprocessingml/2006/main" xmlns:w14="http://schemas.microsoft.com/office/word/2010/wordml" xmlns:w15="http://schemas.microsoft.com/office/word/2012/wordml" xmlns:wpg="http://schemas.microsoft.com/office/word/2010/wordprocessingGroup" xmlns:wpi="http://schemas.microsoft.com/office/word/2010/wordprocessingInk" xmlns:wne="http://schemas.microsoft.com/office/word/2006/wordml" xmlns:wps="http://schemas.microsoft.com/office/word/2010/wordprocessingShape" mc:Ignorable="w14 w15 wp14">
   <w:body>
     <w:p>
       <w:pPr>
@@ -339,6 +339,142 @@
         <w:rPr>
           <w:rFonts w:ascii="Calibri" w:hAnsi="Calibri"/>
         </w:rPr>
+        <w:t>GETPLAYERLIST</w:t>
+      </w:r>
+      <w:r>
+        <w:rPr>
+          <w:rFonts w:ascii="Calibri" w:hAnsi="Calibri"/>
+        </w:rPr>
+        <w:tab/>
+        <w:t xml:space="preserve">Client bittet den Server, </w:t>
+      </w:r>
+      <w:r>
+        <w:rPr>
+          <w:rFonts w:ascii="Calibri" w:hAnsi="Calibri"/>
+        </w:rPr>
+        <w:t xml:space="preserve">ihm eine Liste der </w:t>
+      </w:r>
+      <w:r>
+        <w:rPr>
+          <w:rFonts w:ascii="Calibri" w:hAnsi="Calibri"/>
+        </w:rPr>
+        <w:t>aktuellen</w:t>
+      </w:r>
+      <w:r>
+        <w:rPr>
+          <w:rFonts w:ascii="Calibri" w:hAnsi="Calibri"/>
+        </w:rPr>
+        <w:t xml:space="preserve"> </w:t>
+      </w:r>
+      <w:r>
+        <w:rPr>
+          <w:rFonts w:ascii="Calibri" w:hAnsi="Calibri"/>
+        </w:rPr>
+        <w:t>Player</w:t>
+      </w:r>
+      <w:r>
+        <w:rPr>
+          <w:rFonts w:ascii="Calibri" w:hAnsi="Calibri"/>
+        </w:rPr>
+        <w:t xml:space="preserve"> zu schicken.</w:t>
+      </w:r>
+    </w:p>
+    <w:p>
+      <w:pPr>
+        <w:tabs>
+          <w:tab w:val="left" w:pos="2835"/>
+        </w:tabs>
+        <w:spacing w:after="0" w:line="276" w:lineRule="auto"/>
+        <w:ind w:left="2829" w:hanging="2829"/>
+        <w:rPr>
+          <w:rFonts w:ascii="Calibri" w:hAnsi="Calibri"/>
+        </w:rPr>
+      </w:pPr>
+      <w:r>
+        <w:rPr>
+          <w:rFonts w:ascii="Calibri" w:hAnsi="Calibri"/>
+        </w:rPr>
+        <w:t>SENDPLAYERLIST#Player1#Player2#...</w:t>
+      </w:r>
+      <w:r>
+        <w:rPr>
+          <w:rFonts w:ascii="Calibri" w:hAnsi="Calibri"/>
+        </w:rPr>
+        <w:tab/>
+      </w:r>
+      <w:r>
+        <w:rPr>
+          <w:rFonts w:ascii="Calibri" w:hAnsi="Calibri"/>
+        </w:rPr>
+        <w:t>oder</w:t>
+      </w:r>
+      <w:r>
+        <w:rPr>
+          <w:rFonts w:ascii="Calibri" w:hAnsi="Calibri"/>
+        </w:rPr>
+        <w:tab/>
+      </w:r>
+      <w:r>
+        <w:rPr>
+          <w:rFonts w:ascii="Calibri" w:hAnsi="Calibri"/>
+        </w:rPr>
+        <w:t>SENDPLAYERLIST</w:t>
+      </w:r>
+      <w:r>
+        <w:rPr>
+          <w:rFonts w:ascii="Calibri" w:hAnsi="Calibri"/>
+        </w:rPr>
+        <w:t xml:space="preserve"> </w:t>
+      </w:r>
+      <w:r>
+        <w:rPr>
+          <w:rFonts w:ascii="Calibri" w:hAnsi="Calibri"/>
+        </w:rPr>
+        <w:t xml:space="preserve">#No </w:t>
+      </w:r>
+      <w:r>
+        <w:rPr>
+          <w:rFonts w:ascii="Calibri" w:hAnsi="Calibri"/>
+        </w:rPr>
+        <w:t>Players</w:t>
+      </w:r>
+      <w:r>
+        <w:rPr>
+          <w:rFonts w:ascii="Calibri" w:hAnsi="Calibri"/>
+        </w:rPr>
+        <w:tab/>
+      </w:r>
+    </w:p>
+    <w:p>
+      <w:pPr>
+        <w:tabs>
+          <w:tab w:val="left" w:pos="2835"/>
+        </w:tabs>
+        <w:spacing w:line="276" w:lineRule="auto"/>
+        <w:ind w:left="2832" w:firstLine="3"/>
+        <w:rPr>
+          <w:rFonts w:ascii="Calibri" w:hAnsi="Calibri"/>
+        </w:rPr>
+      </w:pPr>
+      <w:r>
+        <w:rPr>
+          <w:rFonts w:ascii="Calibri" w:hAnsi="Calibri"/>
+        </w:rPr>
+        <w:t>Der Server übermittelt die verfügbaren Lobbies an den Client.</w:t>
+      </w:r>
+    </w:p>
+    <w:p>
+      <w:pPr>
+        <w:spacing w:line="276" w:lineRule="auto"/>
+        <w:ind w:left="2832" w:hanging="2832"/>
+        <w:rPr>
+          <w:rFonts w:ascii="Calibri" w:hAnsi="Calibri"/>
+        </w:rPr>
+      </w:pPr>
+      <w:r>
+        <w:rPr>
+          <w:rFonts w:ascii="Calibri" w:hAnsi="Calibri"/>
+        </w:rPr>
         <w:t>GETLOBBYLIST</w:t>
       </w:r>
       <w:r>
@@ -465,13 +601,7 @@
         <w:rPr>
           <w:rFonts w:ascii="Calibri" w:hAnsi="Calibri"/>
         </w:rPr>
-        <w:t>CREATELOBBY</w:t>
-      </w:r>
-      <w:r>
-        <w:rPr>
-          <w:rFonts w:ascii="Calibri" w:hAnsi="Calibri"/>
-        </w:rPr>
-        <w:t>#Lobbyname</w:t>
+        <w:t>CREATELOBBY#Lobbyname</w:t>
       </w:r>
       <w:r>
         <w:rPr>
@@ -635,6 +765,7 @@
         <w:rPr>
           <w:rFonts w:ascii="Calibri" w:hAnsi="Calibri"/>
         </w:rPr>
+        <w:lastRenderedPageBreak/>
         <w:t>THROWCARD</w:t>
       </w:r>
       <w:r>
@@ -740,91 +871,116 @@
         <w:rPr>
           <w:rFonts w:ascii="Calibri" w:hAnsi="Calibri"/>
         </w:rPr>
-        <w:t>teilt d</w:t>
+        <w:t>teilt dem Client mit, dass der Client diese</w:t>
+      </w:r>
+      <w:r>
+        <w:rPr>
+          <w:rFonts w:ascii="Calibri" w:hAnsi="Calibri"/>
+        </w:rPr>
+        <w:t xml:space="preserve"> Karte </w:t>
+      </w:r>
+      <w:r>
+        <w:rPr>
+          <w:rFonts w:ascii="Calibri" w:hAnsi="Calibri"/>
+        </w:rPr>
+        <w:t>erhalten hat.</w:t>
+      </w:r>
+    </w:p>
+    <w:p>
+      <w:pPr>
+        <w:spacing w:line="276" w:lineRule="auto"/>
+        <w:ind w:left="2832" w:hanging="2832"/>
+        <w:rPr>
+          <w:rFonts w:ascii="Calibri" w:hAnsi="Calibri"/>
+        </w:rPr>
+      </w:pPr>
+      <w:r>
+        <w:rPr>
+          <w:rFonts w:ascii="Calibri" w:hAnsi="Calibri"/>
+        </w:rPr>
+        <w:t>ENDMATCH#Gewinner</w:t>
+      </w:r>
+      <w:r>
+        <w:rPr>
+          <w:rFonts w:ascii="Calibri" w:hAnsi="Calibri"/>
+        </w:rPr>
+        <w:tab/>
+        <w:t>Der Server teilt dem Client mit, dass der Gewinner den Match gewonnen hat.</w:t>
+      </w:r>
+    </w:p>
+    <w:p>
+      <w:pPr>
+        <w:spacing w:line="276" w:lineRule="auto"/>
+        <w:ind w:left="2832" w:hanging="2832"/>
+        <w:rPr>
+          <w:rFonts w:ascii="Calibri" w:hAnsi="Calibri"/>
+        </w:rPr>
+      </w:pPr>
+      <w:r>
+        <w:rPr>
+          <w:rFonts w:ascii="Calibri" w:hAnsi="Calibri"/>
+        </w:rPr>
+        <w:t>SENDCOINS#</w:t>
+      </w:r>
+      <w:r>
+        <w:rPr>
+          <w:rFonts w:ascii="Calibri" w:hAnsi="Calibri"/>
+        </w:rPr>
+        <w:t>Spieler1::Coins::Spieler2::Coins:: ...</w:t>
+      </w:r>
+      <w:r>
+        <w:rPr>
+          <w:rFonts w:ascii="Calibri" w:hAnsi="Calibri"/>
+        </w:rPr>
+        <w:br/>
+      </w:r>
+      <w:r>
+        <w:rPr>
+          <w:rFonts w:ascii="Calibri" w:hAnsi="Calibri"/>
+        </w:rPr>
+        <w:t>Der Server teilt dem</w:t>
+      </w:r>
+      <w:r>
+        <w:rPr>
+          <w:rFonts w:ascii="Calibri" w:hAnsi="Calibri"/>
+        </w:rPr>
+        <w:t xml:space="preserve"> Client mit, welcher Spieler nun wieviele Coins hat.</w:t>
+      </w:r>
+    </w:p>
+    <w:p>
+      <w:pPr>
+        <w:spacing w:line="276" w:lineRule="auto"/>
+        <w:ind w:left="2832" w:hanging="2832"/>
+        <w:rPr>
+          <w:rFonts w:ascii="Calibri" w:hAnsi="Calibri"/>
+        </w:rPr>
+      </w:pPr>
+      <w:r>
+        <w:rPr>
+          <w:rFonts w:ascii="Calibri" w:hAnsi="Calibri"/>
+        </w:rPr>
+        <w:t>READYFORMATCH</w:t>
+      </w:r>
+      <w:r>
+        <w:rPr>
+          <w:rFonts w:ascii="Calibri" w:hAnsi="Calibri"/>
+        </w:rPr>
+        <w:tab/>
+      </w:r>
+      <w:r>
+        <w:rPr>
+          <w:rFonts w:ascii="Calibri" w:hAnsi="Calibri"/>
+        </w:rPr>
+        <w:t xml:space="preserve">Anfrage des Clients an den Server, </w:t>
+      </w:r>
+      <w:r>
+        <w:rPr>
+          <w:rFonts w:ascii="Calibri" w:hAnsi="Calibri"/>
+        </w:rPr>
+        <w:t>einen neuen Match zu starten</w:t>
       </w:r>
       <w:bookmarkStart w:id="0" w:name="_GoBack"/>
       <w:bookmarkEnd w:id="0"/>
-      <w:r>
-        <w:rPr>
-          <w:rFonts w:ascii="Calibri" w:hAnsi="Calibri"/>
-        </w:rPr>
-        <w:t>em Client mit, dass der Client diese</w:t>
-      </w:r>
-      <w:r>
-        <w:rPr>
-          <w:rFonts w:ascii="Calibri" w:hAnsi="Calibri"/>
-        </w:rPr>
-        <w:t xml:space="preserve"> Karte </w:t>
-      </w:r>
-      <w:r>
-        <w:rPr>
-          <w:rFonts w:ascii="Calibri" w:hAnsi="Calibri"/>
-        </w:rPr>
-        <w:t>erhalten hat.</w:t>
-      </w:r>
-    </w:p>
-    <w:p>
-      <w:pPr>
-        <w:spacing w:line="276" w:lineRule="auto"/>
-        <w:ind w:left="2832" w:hanging="2832"/>
-        <w:rPr>
-          <w:rFonts w:ascii="Calibri" w:hAnsi="Calibri"/>
-        </w:rPr>
-      </w:pPr>
-      <w:r>
-        <w:rPr>
-          <w:rFonts w:ascii="Calibri" w:hAnsi="Calibri"/>
-        </w:rPr>
-        <w:lastRenderedPageBreak/>
-        <w:t>ENDMATCH#Gewinner</w:t>
-      </w:r>
-      <w:r>
-        <w:rPr>
-          <w:rFonts w:ascii="Calibri" w:hAnsi="Calibri"/>
-        </w:rPr>
-        <w:tab/>
-        <w:t>Der Server teilt dem Client mit, dass der Gewinner den Match gewonnen hat.</w:t>
-      </w:r>
-    </w:p>
-    <w:p>
-      <w:pPr>
-        <w:spacing w:line="276" w:lineRule="auto"/>
-        <w:ind w:left="2832" w:hanging="2832"/>
-        <w:rPr>
-          <w:rFonts w:ascii="Calibri" w:hAnsi="Calibri"/>
-        </w:rPr>
-      </w:pPr>
-      <w:r>
-        <w:rPr>
-          <w:rFonts w:ascii="Calibri" w:hAnsi="Calibri"/>
-        </w:rPr>
-        <w:t>SENDCOINS#</w:t>
-      </w:r>
-      <w:r>
-        <w:rPr>
-          <w:rFonts w:ascii="Calibri" w:hAnsi="Calibri"/>
-        </w:rPr>
-        <w:t>Spieler1::Coins::Spieler2::Coins:: ...</w:t>
-      </w:r>
-      <w:r>
-        <w:rPr>
-          <w:rFonts w:ascii="Calibri" w:hAnsi="Calibri"/>
-        </w:rPr>
-        <w:br/>
-      </w:r>
-      <w:r>
-        <w:rPr>
-          <w:rFonts w:ascii="Calibri" w:hAnsi="Calibri"/>
-        </w:rPr>
-        <w:tab/>
-        <w:t>Der Server teilt dem</w:t>
-      </w:r>
-      <w:r>
-        <w:rPr>
-          <w:rFonts w:ascii="Calibri" w:hAnsi="Calibri"/>
-        </w:rPr>
-        <w:t xml:space="preserve"> Client mit, welcher Spieler nun wieviele Coins hat.</w:t>
-      </w:r>
     </w:p>
     <w:p>
       <w:pPr>
@@ -871,7 +1027,7 @@
 </file>
 
 <file path=word/endnotes.xml><?xml version="1.0" encoding="utf-8"?>
-<w:endnotes xmlns:wpc="http://schemas.microsoft.com/office/word/2010/wordprocessingCanvas" xmlns:cx="http://schemas.microsoft.com/office/drawing/2014/chartex" xmlns:cx1="http://schemas.microsoft.com/office/drawing/2015/9/8/chartex" xmlns:cx2="http://schemas.microsoft.com/office/drawing/2015/10/21/chartex" xmlns:cx3="http://schemas.microsoft.com/office/drawing/2016/5/9/chartex" xmlns:cx4="http://schemas.microsoft.com/office/drawing/2016/5/10/chartex" xmlns:cx5="http://schemas.microsoft.com/office/drawing/2016/5/11/chartex" xmlns:cx6="http://schemas.microsoft.com/office/drawing/2016/5/12/chartex" xmlns:cx7="http://schemas.microsoft.com/office/drawing/2016/5/13/chartex" xmlns:cx8="http://schemas.microsoft.com/office/drawing/2016/5/14/chartex" xmlns:mc="http://schemas.openxmlformats.org/markup-compatibility/2006" xmlns:aink="http://schemas.microsoft.com/office/drawing/2016/ink" xmlns:am3d="http://schemas.microsoft.com/office/drawing/2017/model3d" xmlns:o="urn:schemas-microsoft-com:office:office" xmlns:r="http://schemas.openxmlformats.org/officeDocument/2006/relationships" xmlns:m="http://schemas.openxmlformats.org/officeDocument/2006/math" xmlns:v="urn:schemas-microsoft-com:vml" xmlns:wp14="http://schemas.microsoft.com/office/word/2010/wordprocessingDrawing" xmlns:wp="http://schemas.openxmlformats.org/drawingml/2006/wordprocessingDrawing" xmlns:w10="urn:schemas-microsoft-com:office:word" xmlns:w="http://schemas.openxmlformats.org/wordprocessingml/2006/main" xmlns:w14="http://schemas.microsoft.com/office/word/2010/wordml" xmlns:w15="http://schemas.microsoft.com/office/word/2012/wordml" xmlns:w16cid="http://schemas.microsoft.com/office/word/2016/wordml/cid" xmlns:w16se="http://schemas.microsoft.com/office/word/2015/wordml/symex" xmlns:wpg="http://schemas.microsoft.com/office/word/2010/wordprocessingGroup" xmlns:wpi="http://schemas.microsoft.com/office/word/2010/wordprocessingInk" xmlns:wne="http://schemas.microsoft.com/office/word/2006/wordml" xmlns:wps="http://schemas.microsoft.com/office/word/2010/wordprocessingShape" mc:Ignorable="w14 w15 w16se w16cid wp14">
+<w:endnotes xmlns:wpc="http://schemas.microsoft.com/office/word/2010/wordprocessingCanvas" xmlns:mo="http://schemas.microsoft.com/office/mac/office/2008/main" xmlns:mc="http://schemas.openxmlformats.org/markup-compatibility/2006" xmlns:mv="urn:schemas-microsoft-com:mac:vml" xmlns:o="urn:schemas-microsoft-com:office:office" xmlns:r="http://schemas.openxmlformats.org/officeDocument/2006/relationships" xmlns:m="http://schemas.openxmlformats.org/officeDocument/2006/math" xmlns:v="urn:schemas-microsoft-com:vml" xmlns:wp14="http://schemas.microsoft.com/office/word/2010/wordprocessingDrawing" xmlns:wp="http://schemas.openxmlformats.org/drawingml/2006/wordprocessingDrawing" xmlns:w10="urn:schemas-microsoft-com:office:word" xmlns:w="http://schemas.openxmlformats.org/wordprocessingml/2006/main" xmlns:w14="http://schemas.microsoft.com/office/word/2010/wordml" xmlns:w15="http://schemas.microsoft.com/office/word/2012/wordml" xmlns:wpg="http://schemas.microsoft.com/office/word/2010/wordprocessingGroup" xmlns:wpi="http://schemas.microsoft.com/office/word/2010/wordprocessingInk" xmlns:wne="http://schemas.microsoft.com/office/word/2006/wordml" xmlns:wps="http://schemas.microsoft.com/office/word/2010/wordprocessingShape" mc:Ignorable="w14 w15 wp14">
   <w:endnote w:type="separator" w:id="-1">
     <w:p>
       <w:pPr>
@@ -896,7 +1052,7 @@
 </file>
 
 <file path=word/footer1.xml><?xml version="1.0" encoding="utf-8"?>
-<w:ftr xmlns:wpc="http://schemas.microsoft.com/office/word/2010/wordprocessingCanvas" xmlns:cx="http://schemas.microsoft.com/office/drawing/2014/chartex" xmlns:cx1="http://schemas.microsoft.com/office/drawing/2015/9/8/chartex" xmlns:cx2="http://schemas.microsoft.com/office/drawing/2015/10/21/chartex" xmlns:cx3="http://schemas.microsoft.com/office/drawing/2016/5/9/chartex" xmlns:cx4="http://schemas.microsoft.com/office/drawing/2016/5/10/chartex" xmlns:cx5="http://schemas.microsoft.com/office/drawing/2016/5/11/chartex" xmlns:cx6="http://schemas.microsoft.com/office/drawing/2016/5/12/chartex" xmlns:cx7="http://schemas.microsoft.com/office/drawing/2016/5/13/chartex" xmlns:cx8="http://schemas.microsoft.com/office/drawing/2016/5/14/chartex" xmlns:mc="http://schemas.openxmlformats.org/markup-compatibility/2006" xmlns:aink="http://schemas.microsoft.com/office/drawing/2016/ink" xmlns:am3d="http://schemas.microsoft.com/office/drawing/2017/model3d" xmlns:o="urn:schemas-microsoft-com:office:office" xmlns:r="http://schemas.openxmlformats.org/officeDocument/2006/relationships" xmlns:m="http://schemas.openxmlformats.org/officeDocument/2006/math" xmlns:v="urn:schemas-microsoft-com:vml" xmlns:wp14="http://schemas.microsoft.com/office/word/2010/wordprocessingDrawing" xmlns:wp="http://schemas.openxmlformats.org/drawingml/2006/wordprocessingDrawing" xmlns:w10="urn:schemas-microsoft-com:office:word" xmlns:w="http://schemas.openxmlformats.org/wordprocessingml/2006/main" xmlns:w14="http://schemas.microsoft.com/office/word/2010/wordml" xmlns:w15="http://schemas.microsoft.com/office/word/2012/wordml" xmlns:w16cid="http://schemas.microsoft.com/office/word/2016/wordml/cid" xmlns:w16se="http://schemas.microsoft.com/office/word/2015/wordml/symex" xmlns:wpg="http://schemas.microsoft.com/office/word/2010/wordprocessingGroup" xmlns:wpi="http://schemas.microsoft.com/office/word/2010/wordprocessingInk" xmlns:wne="http://schemas.microsoft.com/office/word/2006/wordml" xmlns:wps="http://schemas.microsoft.com/office/word/2010/wordprocessingShape" mc:Ignorable="w14 w15 w16se w16cid wp14">
+<w:ftr xmlns:wpc="http://schemas.microsoft.com/office/word/2010/wordprocessingCanvas" xmlns:mo="http://schemas.microsoft.com/office/mac/office/2008/main" xmlns:mc="http://schemas.openxmlformats.org/markup-compatibility/2006" xmlns:mv="urn:schemas-microsoft-com:mac:vml" xmlns:o="urn:schemas-microsoft-com:office:office" xmlns:r="http://schemas.openxmlformats.org/officeDocument/2006/relationships" xmlns:m="http://schemas.openxmlformats.org/officeDocument/2006/math" xmlns:v="urn:schemas-microsoft-com:vml" xmlns:wp14="http://schemas.microsoft.com/office/word/2010/wordprocessingDrawing" xmlns:wp="http://schemas.openxmlformats.org/drawingml/2006/wordprocessingDrawing" xmlns:w10="urn:schemas-microsoft-com:office:word" xmlns:w="http://schemas.openxmlformats.org/wordprocessingml/2006/main" xmlns:w14="http://schemas.microsoft.com/office/word/2010/wordml" xmlns:w15="http://schemas.microsoft.com/office/word/2012/wordml" xmlns:wpg="http://schemas.microsoft.com/office/word/2010/wordprocessingGroup" xmlns:wpi="http://schemas.microsoft.com/office/word/2010/wordprocessingInk" xmlns:wne="http://schemas.microsoft.com/office/word/2006/wordml" xmlns:wps="http://schemas.microsoft.com/office/word/2010/wordprocessingShape" mc:Ignorable="w14 w15 wp14">
   <w:p>
     <w:pPr>
       <w:pStyle w:val="Fuzeile"/>
@@ -906,7 +1062,7 @@
 </file>
 
 <file path=word/footer2.xml><?xml version="1.0" encoding="utf-8"?>
-<w:ftr xmlns:wpc="http://schemas.microsoft.com/office/word/2010/wordprocessingCanvas" xmlns:cx="http://schemas.microsoft.com/office/drawing/2014/chartex" xmlns:cx1="http://schemas.microsoft.com/office/drawing/2015/9/8/chartex" xmlns:cx2="http://schemas.microsoft.com/office/drawing/2015/10/21/chartex" xmlns:cx3="http://schemas.microsoft.com/office/drawing/2016/5/9/chartex" xmlns:cx4="http://schemas.microsoft.com/office/drawing/2016/5/10/chartex" xmlns:cx5="http://schemas.microsoft.com/office/drawing/2016/5/11/chartex" xmlns:cx6="http://schemas.microsoft.com/office/drawing/2016/5/12/chartex" xmlns:cx7="http://schemas.microsoft.com/office/drawing/2016/5/13/chartex" xmlns:cx8="http://schemas.microsoft.com/office/drawing/2016/5/14/chartex" xmlns:mc="http://schemas.openxmlformats.org/markup-compatibility/2006" xmlns:aink="http://schemas.microsoft.com/office/drawing/2016/ink" xmlns:am3d="http://schemas.microsoft.com/office/drawing/2017/model3d" xmlns:o="urn:schemas-microsoft-com:office:office" xmlns:r="http://schemas.openxmlformats.org/officeDocument/2006/relationships" xmlns:m="http://schemas.openxmlformats.org/officeDocument/2006/math" xmlns:v="urn:schemas-microsoft-com:vml" xmlns:wp14="http://schemas.microsoft.com/office/word/2010/wordprocessingDrawing" xmlns:wp="http://schemas.openxmlformats.org/drawingml/2006/wordprocessingDrawing" xmlns:w10="urn:schemas-microsoft-com:office:word" xmlns:w="http://schemas.openxmlformats.org/wordprocessingml/2006/main" xmlns:w14="http://schemas.microsoft.com/office/word/2010/wordml" xmlns:w15="http://schemas.microsoft.com/office/word/2012/wordml" xmlns:w16cid="http://schemas.microsoft.com/office/word/2016/wordml/cid" xmlns:w16se="http://schemas.microsoft.com/office/word/2015/wordml/symex" xmlns:wpg="http://schemas.microsoft.com/office/word/2010/wordprocessingGroup" xmlns:wpi="http://schemas.microsoft.com/office/word/2010/wordprocessingInk" xmlns:wne="http://schemas.microsoft.com/office/word/2006/wordml" xmlns:wps="http://schemas.microsoft.com/office/word/2010/wordprocessingShape" mc:Ignorable="w14 w15 w16se w16cid wp14">
+<w:ftr xmlns:wpc="http://schemas.microsoft.com/office/word/2010/wordprocessingCanvas" xmlns:mo="http://schemas.microsoft.com/office/mac/office/2008/main" xmlns:mc="http://schemas.openxmlformats.org/markup-compatibility/2006" xmlns:mv="urn:schemas-microsoft-com:mac:vml" xmlns:o="urn:schemas-microsoft-com:office:office" xmlns:r="http://schemas.openxmlformats.org/officeDocument/2006/relationships" xmlns:m="http://schemas.openxmlformats.org/officeDocument/2006/math" xmlns:v="urn:schemas-microsoft-com:vml" xmlns:wp14="http://schemas.microsoft.com/office/word/2010/wordprocessingDrawing" xmlns:wp="http://schemas.openxmlformats.org/drawingml/2006/wordprocessingDrawing" xmlns:w10="urn:schemas-microsoft-com:office:word" xmlns:w="http://schemas.openxmlformats.org/wordprocessingml/2006/main" xmlns:w14="http://schemas.microsoft.com/office/word/2010/wordml" xmlns:w15="http://schemas.microsoft.com/office/word/2012/wordml" xmlns:wpg="http://schemas.microsoft.com/office/word/2010/wordprocessingGroup" xmlns:wpi="http://schemas.microsoft.com/office/word/2010/wordprocessingInk" xmlns:wne="http://schemas.microsoft.com/office/word/2006/wordml" xmlns:wps="http://schemas.microsoft.com/office/word/2010/wordprocessingShape" mc:Ignorable="w14 w15 wp14">
   <w:sdt>
     <w:sdtPr>
       <w:id w:val="1591661420"/>
@@ -915,6 +1071,7 @@
         <w:docPartUnique/>
       </w:docPartObj>
     </w:sdtPr>
+    <w:sdtEndPr/>
     <w:sdtContent>
       <w:p>
         <w:pPr>
@@ -932,6 +1089,7 @@
         </w:r>
         <w:r>
           <w:rPr>
+            <w:noProof/>
             <w:lang w:val="de-DE"/>
           </w:rPr>
           <w:t>2</w:t>
@@ -946,7 +1104,7 @@
 </file>
 
 <file path=word/footer3.xml><?xml version="1.0" encoding="utf-8"?>
-<w:ftr xmlns:wpc="http://schemas.microsoft.com/office/word/2010/wordprocessingCanvas" xmlns:cx="http://schemas.microsoft.com/office/drawing/2014/chartex" xmlns:cx1="http://schemas.microsoft.com/office/drawing/2015/9/8/chartex" xmlns:cx2="http://schemas.microsoft.com/office/drawing/2015/10/21/chartex" xmlns:cx3="http://schemas.microsoft.com/office/drawing/2016/5/9/chartex" xmlns:cx4="http://schemas.microsoft.com/office/drawing/2016/5/10/chartex" xmlns:cx5="http://schemas.microsoft.com/office/drawing/2016/5/11/chartex" xmlns:cx6="http://schemas.microsoft.com/office/drawing/2016/5/12/chartex" xmlns:cx7="http://schemas.microsoft.com/office/drawing/2016/5/13/chartex" xmlns:cx8="http://schemas.microsoft.com/office/drawing/2016/5/14/chartex" xmlns:mc="http://schemas.openxmlformats.org/markup-compatibility/2006" xmlns:aink="http://schemas.microsoft.com/office/drawing/2016/ink" xmlns:am3d="http://schemas.microsoft.com/office/drawing/2017/model3d" xmlns:o="urn:schemas-microsoft-com:office:office" xmlns:r="http://schemas.openxmlformats.org/officeDocument/2006/relationships" xmlns:m="http://schemas.openxmlformats.org/officeDocument/2006/math" xmlns:v="urn:schemas-microsoft-com:vml" xmlns:wp14="http://schemas.microsoft.com/office/word/2010/wordprocessingDrawing" xmlns:wp="http://schemas.openxmlformats.org/drawingml/2006/wordprocessingDrawing" xmlns:w10="urn:schemas-microsoft-com:office:word" xmlns:w="http://schemas.openxmlformats.org/wordprocessingml/2006/main" xmlns:w14="http://schemas.microsoft.com/office/word/2010/wordml" xmlns:w15="http://schemas.microsoft.com/office/word/2012/wordml" xmlns:w16cid="http://schemas.microsoft.com/office/word/2016/wordml/cid" xmlns:w16se="http://schemas.microsoft.com/office/word/2015/wordml/symex" xmlns:wpg="http://schemas.microsoft.com/office/word/2010/wordprocessingGroup" xmlns:wpi="http://schemas.microsoft.com/office/word/2010/wordprocessingInk" xmlns:wne="http://schemas.microsoft.com/office/word/2006/wordml" xmlns:wps="http://schemas.microsoft.com/office/word/2010/wordprocessingShape" mc:Ignorable="w14 w15 w16se w16cid wp14">
+<w:ftr xmlns:wpc="http://schemas.microsoft.com/office/word/2010/wordprocessingCanvas" xmlns:mo="http://schemas.microsoft.com/office/mac/office/2008/main" xmlns:mc="http://schemas.openxmlformats.org/markup-compatibility/2006" xmlns:mv="urn:schemas-microsoft-com:mac:vml" xmlns:o="urn:schemas-microsoft-com:office:office" xmlns:r="http://schemas.openxmlformats.org/officeDocument/2006/relationships" xmlns:m="http://schemas.openxmlformats.org/officeDocument/2006/math" xmlns:v="urn:schemas-microsoft-com:vml" xmlns:wp14="http://schemas.microsoft.com/office/word/2010/wordprocessingDrawing" xmlns:wp="http://schemas.openxmlformats.org/drawingml/2006/wordprocessingDrawing" xmlns:w10="urn:schemas-microsoft-com:office:word" xmlns:w="http://schemas.openxmlformats.org/wordprocessingml/2006/main" xmlns:w14="http://schemas.microsoft.com/office/word/2010/wordml" xmlns:w15="http://schemas.microsoft.com/office/word/2012/wordml" xmlns:wpg="http://schemas.microsoft.com/office/word/2010/wordprocessingGroup" xmlns:wpi="http://schemas.microsoft.com/office/word/2010/wordprocessingInk" xmlns:wne="http://schemas.microsoft.com/office/word/2006/wordml" xmlns:wps="http://schemas.microsoft.com/office/word/2010/wordprocessingShape" mc:Ignorable="w14 w15 wp14">
   <w:p>
     <w:pPr>
       <w:pStyle w:val="Fuzeile"/>
@@ -956,7 +1114,7 @@
 </file>
 
 <file path=word/footnotes.xml><?xml version="1.0" encoding="utf-8"?>
-<w:footnotes xmlns:wpc="http://schemas.microsoft.com/office/word/2010/wordprocessingCanvas" xmlns:cx="http://schemas.microsoft.com/office/drawing/2014/chartex" xmlns:cx1="http://schemas.microsoft.com/office/drawing/2015/9/8/chartex" xmlns:cx2="http://schemas.microsoft.com/office/drawing/2015/10/21/chartex" xmlns:cx3="http://schemas.microsoft.com/office/drawing/2016/5/9/chartex" xmlns:cx4="http://schemas.microsoft.com/office/drawing/2016/5/10/chartex" xmlns:cx5="http://schemas.microsoft.com/office/drawing/2016/5/11/chartex" xmlns:cx6="http://schemas.microsoft.com/office/drawing/2016/5/12/chartex" xmlns:cx7="http://schemas.microsoft.com/office/drawing/2016/5/13/chartex" xmlns:cx8="http://schemas.microsoft.com/office/drawing/2016/5/14/chartex" xmlns:mc="http://schemas.openxmlformats.org/markup-compatibility/2006" xmlns:aink="http://schemas.microsoft.com/office/drawing/2016/ink" xmlns:am3d="http://schemas.microsoft.com/office/drawing/2017/model3d" xmlns:o="urn:schemas-microsoft-com:office:office" xmlns:r="http://schemas.openxmlformats.org/officeDocument/2006/relationships" xmlns:m="http://schemas.openxmlformats.org/officeDocument/2006/math" xmlns:v="urn:schemas-microsoft-com:vml" xmlns:wp14="http://schemas.microsoft.com/office/word/2010/wordprocessingDrawing" xmlns:wp="http://schemas.openxmlformats.org/drawingml/2006/wordprocessingDrawing" xmlns:w10="urn:schemas-microsoft-com:office:word" xmlns:w="http://schemas.openxmlformats.org/wordprocessingml/2006/main" xmlns:w14="http://schemas.microsoft.com/office/word/2010/wordml" xmlns:w15="http://schemas.microsoft.com/office/word/2012/wordml" xmlns:w16cid="http://schemas.microsoft.com/office/word/2016/wordml/cid" xmlns:w16se="http://schemas.microsoft.com/office/word/2015/wordml/symex" xmlns:wpg="http://schemas.microsoft.com/office/word/2010/wordprocessingGroup" xmlns:wpi="http://schemas.microsoft.com/office/word/2010/wordprocessingInk" xmlns:wne="http://schemas.microsoft.com/office/word/2006/wordml" xmlns:wps="http://schemas.microsoft.com/office/word/2010/wordprocessingShape" mc:Ignorable="w14 w15 w16se w16cid wp14">
+<w:footnotes xmlns:wpc="http://schemas.microsoft.com/office/word/2010/wordprocessingCanvas" xmlns:mo="http://schemas.microsoft.com/office/mac/office/2008/main" xmlns:mc="http://schemas.openxmlformats.org/markup-compatibility/2006" xmlns:mv="urn:schemas-microsoft-com:mac:vml" xmlns:o="urn:schemas-microsoft-com:office:office" xmlns:r="http://schemas.openxmlformats.org/officeDocument/2006/relationships" xmlns:m="http://schemas.openxmlformats.org/officeDocument/2006/math" xmlns:v="urn:schemas-microsoft-com:vml" xmlns:wp14="http://schemas.microsoft.com/office/word/2010/wordprocessingDrawing" xmlns:wp="http://schemas.openxmlformats.org/drawingml/2006/wordprocessingDrawing" xmlns:w10="urn:schemas-microsoft-com:office:word" xmlns:w="http://schemas.openxmlformats.org/wordprocessingml/2006/main" xmlns:w14="http://schemas.microsoft.com/office/word/2010/wordml" xmlns:w15="http://schemas.microsoft.com/office/word/2012/wordml" xmlns:wpg="http://schemas.microsoft.com/office/word/2010/wordprocessingGroup" xmlns:wpi="http://schemas.microsoft.com/office/word/2010/wordprocessingInk" xmlns:wne="http://schemas.microsoft.com/office/word/2006/wordml" xmlns:wps="http://schemas.microsoft.com/office/word/2010/wordprocessingShape" mc:Ignorable="w14 w15 wp14">
   <w:footnote w:type="separator" w:id="-1">
     <w:p>
       <w:pPr>
@@ -981,7 +1139,7 @@
 </file>
 
 <file path=word/header1.xml><?xml version="1.0" encoding="utf-8"?>
-<w:hdr xmlns:wpc="http://schemas.microsoft.com/office/word/2010/wordprocessingCanvas" xmlns:cx="http://schemas.microsoft.com/office/drawing/2014/chartex" xmlns:cx1="http://schemas.microsoft.com/office/drawing/2015/9/8/chartex" xmlns:cx2="http://schemas.microsoft.com/office/drawing/2015/10/21/chartex" xmlns:cx3="http://schemas.microsoft.com/office/drawing/2016/5/9/chartex" xmlns:cx4="http://schemas.microsoft.com/office/drawing/2016/5/10/chartex" xmlns:cx5="http://schemas.microsoft.com/office/drawing/2016/5/11/chartex" xmlns:cx6="http://schemas.microsoft.com/office/drawing/2016/5/12/chartex" xmlns:cx7="http://schemas.microsoft.com/office/drawing/2016/5/13/chartex" xmlns:cx8="http://schemas.microsoft.com/office/drawing/2016/5/14/chartex" xmlns:mc="http://schemas.openxmlformats.org/markup-compatibility/2006" xmlns:aink="http://schemas.microsoft.com/office/drawing/2016/ink" xmlns:am3d="http://schemas.microsoft.com/office/drawing/2017/model3d" xmlns:o="urn:schemas-microsoft-com:office:office" xmlns:r="http://schemas.openxmlformats.org/officeDocument/2006/relationships" xmlns:m="http://schemas.openxmlformats.org/officeDocument/2006/math" xmlns:v="urn:schemas-microsoft-com:vml" xmlns:wp14="http://schemas.microsoft.com/office/word/2010/wordprocessingDrawing" xmlns:wp="http://schemas.openxmlformats.org/drawingml/2006/wordprocessingDrawing" xmlns:w10="urn:schemas-microsoft-com:office:word" xmlns:w="http://schemas.openxmlformats.org/wordprocessingml/2006/main" xmlns:w14="http://schemas.microsoft.com/office/word/2010/wordml" xmlns:w15="http://schemas.microsoft.com/office/word/2012/wordml" xmlns:w16cid="http://schemas.microsoft.com/office/word/2016/wordml/cid" xmlns:w16se="http://schemas.microsoft.com/office/word/2015/wordml/symex" xmlns:wpg="http://schemas.microsoft.com/office/word/2010/wordprocessingGroup" xmlns:wpi="http://schemas.microsoft.com/office/word/2010/wordprocessingInk" xmlns:wne="http://schemas.microsoft.com/office/word/2006/wordml" xmlns:wps="http://schemas.microsoft.com/office/word/2010/wordprocessingShape" mc:Ignorable="w14 w15 w16se w16cid wp14">
+<w:hdr xmlns:wpc="http://schemas.microsoft.com/office/word/2010/wordprocessingCanvas" xmlns:mo="http://schemas.microsoft.com/office/mac/office/2008/main" xmlns:mc="http://schemas.openxmlformats.org/markup-compatibility/2006" xmlns:mv="urn:schemas-microsoft-com:mac:vml" xmlns:o="urn:schemas-microsoft-com:office:office" xmlns:r="http://schemas.openxmlformats.org/officeDocument/2006/relationships" xmlns:m="http://schemas.openxmlformats.org/officeDocument/2006/math" xmlns:v="urn:schemas-microsoft-com:vml" xmlns:wp14="http://schemas.microsoft.com/office/word/2010/wordprocessingDrawing" xmlns:wp="http://schemas.openxmlformats.org/drawingml/2006/wordprocessingDrawing" xmlns:w10="urn:schemas-microsoft-com:office:word" xmlns:w="http://schemas.openxmlformats.org/wordprocessingml/2006/main" xmlns:w14="http://schemas.microsoft.com/office/word/2010/wordml" xmlns:w15="http://schemas.microsoft.com/office/word/2012/wordml" xmlns:wpg="http://schemas.microsoft.com/office/word/2010/wordprocessingGroup" xmlns:wpi="http://schemas.microsoft.com/office/word/2010/wordprocessingInk" xmlns:wne="http://schemas.microsoft.com/office/word/2006/wordml" xmlns:wps="http://schemas.microsoft.com/office/word/2010/wordprocessingShape" mc:Ignorable="w14 w15 wp14">
   <w:p>
     <w:pPr>
       <w:pStyle w:val="Kopfzeile"/>
@@ -991,7 +1149,7 @@
 </file>
 
 <file path=word/header2.xml><?xml version="1.0" encoding="utf-8"?>
-<w:hdr xmlns:wpc="http://schemas.microsoft.com/office/word/2010/wordprocessingCanvas" xmlns:cx="http://schemas.microsoft.com/office/drawing/2014/chartex" xmlns:cx1="http://schemas.microsoft.com/office/drawing/2015/9/8/chartex" xmlns:cx2="http://schemas.microsoft.com/office/drawing/2015/10/21/chartex" xmlns:cx3="http://schemas.microsoft.com/office/drawing/2016/5/9/chartex" xmlns:cx4="http://schemas.microsoft.com/office/drawing/2016/5/10/chartex" xmlns:cx5="http://schemas.microsoft.com/office/drawing/2016/5/11/chartex" xmlns:cx6="http://schemas.microsoft.com/office/drawing/2016/5/12/chartex" xmlns:cx7="http://schemas.microsoft.com/office/drawing/2016/5/13/chartex" xmlns:cx8="http://schemas.microsoft.com/office/drawing/2016/5/14/chartex" xmlns:mc="http://schemas.openxmlformats.org/markup-compatibility/2006" xmlns:aink="http://schemas.microsoft.com/office/drawing/2016/ink" xmlns:am3d="http://schemas.microsoft.com/office/drawing/2017/model3d" xmlns:o="urn:schemas-microsoft-com:office:office" xmlns:r="http://schemas.openxmlformats.org/officeDocument/2006/relationships" xmlns:m="http://schemas.openxmlformats.org/officeDocument/2006/math" xmlns:v="urn:schemas-microsoft-com:vml" xmlns:wp14="http://schemas.microsoft.com/office/word/2010/wordprocessingDrawing" xmlns:wp="http://schemas.openxmlformats.org/drawingml/2006/wordprocessingDrawing" xmlns:w10="urn:schemas-microsoft-com:office:word" xmlns:w="http://schemas.openxmlformats.org/wordprocessingml/2006/main" xmlns:w14="http://schemas.microsoft.com/office/word/2010/wordml" xmlns:w15="http://schemas.microsoft.com/office/word/2012/wordml" xmlns:w16cid="http://schemas.microsoft.com/office/word/2016/wordml/cid" xmlns:w16se="http://schemas.microsoft.com/office/word/2015/wordml/symex" xmlns:wpg="http://schemas.microsoft.com/office/word/2010/wordprocessingGroup" xmlns:wpi="http://schemas.microsoft.com/office/word/2010/wordprocessingInk" xmlns:wne="http://schemas.microsoft.com/office/word/2006/wordml" xmlns:wps="http://schemas.microsoft.com/office/word/2010/wordprocessingShape" mc:Ignorable="w14 w15 w16se w16cid wp14">
+<w:hdr xmlns:wpc="http://schemas.microsoft.com/office/word/2010/wordprocessingCanvas" xmlns:mo="http://schemas.microsoft.com/office/mac/office/2008/main" xmlns:mc="http://schemas.openxmlformats.org/markup-compatibility/2006" xmlns:mv="urn:schemas-microsoft-com:mac:vml" xmlns:o="urn:schemas-microsoft-com:office:office" xmlns:r="http://schemas.openxmlformats.org/officeDocument/2006/relationships" xmlns:m="http://schemas.openxmlformats.org/officeDocument/2006/math" xmlns:v="urn:schemas-microsoft-com:vml" xmlns:wp14="http://schemas.microsoft.com/office/word/2010/wordprocessingDrawing" xmlns:wp="http://schemas.openxmlformats.org/drawingml/2006/wordprocessingDrawing" xmlns:w10="urn:schemas-microsoft-com:office:word" xmlns:w="http://schemas.openxmlformats.org/wordprocessingml/2006/main" xmlns:w14="http://schemas.microsoft.com/office/word/2010/wordml" xmlns:w15="http://schemas.microsoft.com/office/word/2012/wordml" xmlns:wpg="http://schemas.microsoft.com/office/word/2010/wordprocessingGroup" xmlns:wpi="http://schemas.microsoft.com/office/word/2010/wordprocessingInk" xmlns:wne="http://schemas.microsoft.com/office/word/2006/wordml" xmlns:wps="http://schemas.microsoft.com/office/word/2010/wordprocessingShape" mc:Ignorable="w14 w15 wp14">
   <w:p>
     <w:pPr>
       <w:pStyle w:val="Kopfzeile"/>
@@ -1117,7 +1275,7 @@
 </file>
 
 <file path=word/header3.xml><?xml version="1.0" encoding="utf-8"?>
-<w:hdr xmlns:wpc="http://schemas.microsoft.com/office/word/2010/wordprocessingCanvas" xmlns:cx="http://schemas.microsoft.com/office/drawing/2014/chartex" xmlns:cx1="http://schemas.microsoft.com/office/drawing/2015/9/8/chartex" xmlns:cx2="http://schemas.microsoft.com/office/drawing/2015/10/21/chartex" xmlns:cx3="http://schemas.microsoft.com/office/drawing/2016/5/9/chartex" xmlns:cx4="http://schemas.microsoft.com/office/drawing/2016/5/10/chartex" xmlns:cx5="http://schemas.microsoft.com/office/drawing/2016/5/11/chartex" xmlns:cx6="http://schemas.microsoft.com/office/drawing/2016/5/12/chartex" xmlns:cx7="http://schemas.microsoft.com/office/drawing/2016/5/13/chartex" xmlns:cx8="http://schemas.microsoft.com/office/drawing/2016/5/14/chartex" xmlns:mc="http://schemas.openxmlformats.org/markup-compatibility/2006" xmlns:aink="http://schemas.microsoft.com/office/drawing/2016/ink" xmlns:am3d="http://schemas.microsoft.com/office/drawing/2017/model3d" xmlns:o="urn:schemas-microsoft-com:office:office" xmlns:r="http://schemas.openxmlformats.org/officeDocument/2006/relationships" xmlns:m="http://schemas.openxmlformats.org/officeDocument/2006/math" xmlns:v="urn:schemas-microsoft-com:vml" xmlns:wp14="http://schemas.microsoft.com/office/word/2010/wordprocessingDrawing" xmlns:wp="http://schemas.openxmlformats.org/drawingml/2006/wordprocessingDrawing" xmlns:w10="urn:schemas-microsoft-com:office:word" xmlns:w="http://schemas.openxmlformats.org/wordprocessingml/2006/main" xmlns:w14="http://schemas.microsoft.com/office/word/2010/wordml" xmlns:w15="http://schemas.microsoft.com/office/word/2012/wordml" xmlns:w16cid="http://schemas.microsoft.com/office/word/2016/wordml/cid" xmlns:w16se="http://schemas.microsoft.com/office/word/2015/wordml/symex" xmlns:wpg="http://schemas.microsoft.com/office/word/2010/wordprocessingGroup" xmlns:wpi="http://schemas.microsoft.com/office/word/2010/wordprocessingInk" xmlns:wne="http://schemas.microsoft.com/office/word/2006/wordml" xmlns:wps="http://schemas.microsoft.com/office/word/2010/wordprocessingShape" mc:Ignorable="w14 w15 w16se w16cid wp14">
+<w:hdr xmlns:wpc="http://schemas.microsoft.com/office/word/2010/wordprocessingCanvas" xmlns:mo="http://schemas.microsoft.com/office/mac/office/2008/main" xmlns:mc="http://schemas.openxmlformats.org/markup-compatibility/2006" xmlns:mv="urn:schemas-microsoft-com:mac:vml" xmlns:o="urn:schemas-microsoft-com:office:office" xmlns:r="http://schemas.openxmlformats.org/officeDocument/2006/relationships" xmlns:m="http://schemas.openxmlformats.org/officeDocument/2006/math" xmlns:v="urn:schemas-microsoft-com:vml" xmlns:wp14="http://schemas.microsoft.com/office/word/2010/wordprocessingDrawing" xmlns:wp="http://schemas.openxmlformats.org/drawingml/2006/wordprocessingDrawing" xmlns:w10="urn:schemas-microsoft-com:office:word" xmlns:w="http://schemas.openxmlformats.org/wordprocessingml/2006/main" xmlns:w14="http://schemas.microsoft.com/office/word/2010/wordml" xmlns:w15="http://schemas.microsoft.com/office/word/2012/wordml" xmlns:wpg="http://schemas.microsoft.com/office/word/2010/wordprocessingGroup" xmlns:wpi="http://schemas.microsoft.com/office/word/2010/wordprocessingInk" xmlns:wne="http://schemas.microsoft.com/office/word/2006/wordml" xmlns:wps="http://schemas.microsoft.com/office/word/2010/wordprocessingShape" mc:Ignorable="w14 w15 wp14">
   <w:p>
     <w:pPr>
       <w:pStyle w:val="Kopfzeile"/>
@@ -1127,8 +1285,8 @@
 </file>
 
 <file path=word/numbering.xml><?xml version="1.0" encoding="utf-8"?>
-<w:numbering xmlns:wpc="http://schemas.microsoft.com/office/word/2010/wordprocessingCanvas" xmlns:cx="http://schemas.microsoft.com/office/drawing/2014/chartex" xmlns:cx1="http://schemas.microsoft.com/office/drawing/2015/9/8/chartex" xmlns:cx2="http://schemas.microsoft.com/office/drawing/2015/10/21/chartex" xmlns:cx3="http://schemas.microsoft.com/office/drawing/2016/5/9/chartex" xmlns:cx4="http://schemas.microsoft.com/office/drawing/2016/5/10/chartex" xmlns:cx5="http://schemas.microsoft.com/office/drawing/2016/5/11/chartex" xmlns:cx6="http://schemas.microsoft.com/office/drawing/2016/5/12/chartex" xmlns:cx7="http://schemas.microsoft.com/office/drawing/2016/5/13/chartex" xmlns:cx8="http://schemas.microsoft.com/office/drawing/2016/5/14/chartex" xmlns:mc="http://schemas.openxmlformats.org/markup-compatibility/2006" xmlns:aink="http://schemas.microsoft.com/office/drawing/2016/ink" xmlns:am3d="http://schemas.microsoft.com/office/drawing/2017/model3d" xmlns:o="urn:schemas-microsoft-com:office:office" xmlns:r="http://schemas.openxmlformats.org/officeDocument/2006/relationships" xmlns:m="http://schemas.openxmlformats.org/officeDocument/2006/math" xmlns:v="urn:schemas-microsoft-com:vml" xmlns:wp14="http://schemas.microsoft.com/office/word/2010/wordprocessingDrawing" xmlns:wp="http://schemas.openxmlformats.org/drawingml/2006/wordprocessingDrawing" xmlns:w10="urn:schemas-microsoft-com:office:word" xmlns:w="http://schemas.openxmlformats.org/wordprocessingml/2006/main" xmlns:w14="http://schemas.microsoft.com/office/word/2010/wordml" xmlns:w15="http://schemas.microsoft.com/office/word/2012/wordml" xmlns:w16cid="http://schemas.microsoft.com/office/word/2016/wordml/cid" xmlns:w16se="http://schemas.microsoft.com/office/word/2015/wordml/symex" xmlns:wpg="http://schemas.microsoft.com/office/word/2010/wordprocessingGroup" xmlns:wpi="http://schemas.microsoft.com/office/word/2010/wordprocessingInk" xmlns:wne="http://schemas.microsoft.com/office/word/2006/wordml" xmlns:wps="http://schemas.microsoft.com/office/word/2010/wordprocessingShape" mc:Ignorable="w14 w15 w16se w16cid wp14">
-  <w:abstractNum w:abstractNumId="0" w15:restartNumberingAfterBreak="0">
+<w:numbering xmlns:wpc="http://schemas.microsoft.com/office/word/2010/wordprocessingCanvas" xmlns:mo="http://schemas.microsoft.com/office/mac/office/2008/main" xmlns:mc="http://schemas.openxmlformats.org/markup-compatibility/2006" xmlns:mv="urn:schemas-microsoft-com:mac:vml" xmlns:o="urn:schemas-microsoft-com:office:office" xmlns:r="http://schemas.openxmlformats.org/officeDocument/2006/relationships" xmlns:m="http://schemas.openxmlformats.org/officeDocument/2006/math" xmlns:v="urn:schemas-microsoft-com:vml" xmlns:wp14="http://schemas.microsoft.com/office/word/2010/wordprocessingDrawing" xmlns:wp="http://schemas.openxmlformats.org/drawingml/2006/wordprocessingDrawing" xmlns:w10="urn:schemas-microsoft-com:office:word" xmlns:w="http://schemas.openxmlformats.org/wordprocessingml/2006/main" xmlns:w14="http://schemas.microsoft.com/office/word/2010/wordml" xmlns:w15="http://schemas.microsoft.com/office/word/2012/wordml" xmlns:wpg="http://schemas.microsoft.com/office/word/2010/wordprocessingGroup" xmlns:wpi="http://schemas.microsoft.com/office/word/2010/wordprocessingInk" xmlns:wne="http://schemas.microsoft.com/office/word/2006/wordml" xmlns:wps="http://schemas.microsoft.com/office/word/2010/wordprocessingShape" mc:Ignorable="w14 w15 wp14">
+  <w:abstractNum w:abstractNumId="0">
     <w:nsid w:val="459533D4"/>
     <w:multiLevelType w:val="hybridMultilevel"/>
     <w:tmpl w:val="5DA0584C"/>
@@ -1241,7 +1399,7 @@
       </w:rPr>
     </w:lvl>
   </w:abstractNum>
-  <w:abstractNum w:abstractNumId="1" w15:restartNumberingAfterBreak="0">
+  <w:abstractNum w:abstractNumId="1">
     <w:nsid w:val="5E595321"/>
     <w:multiLevelType w:val="hybridMultilevel"/>
     <w:tmpl w:val="C89EFC18"/>
@@ -1354,7 +1512,7 @@
       </w:rPr>
     </w:lvl>
   </w:abstractNum>
-  <w:abstractNum w:abstractNumId="2" w15:restartNumberingAfterBreak="0">
+  <w:abstractNum w:abstractNumId="2">
     <w:nsid w:val="5F8119CD"/>
     <w:multiLevelType w:val="hybridMultilevel"/>
     <w:tmpl w:val="28BE62F8"/>
@@ -1480,7 +1638,7 @@
 </file>
 
 <file path=word/styles.xml><?xml version="1.0" encoding="utf-8"?>
-<w:styles xmlns:mc="http://schemas.openxmlformats.org/markup-compatibility/2006" xmlns:r="http://schemas.openxmlformats.org/officeDocument/2006/relationships" xmlns:w="http://schemas.openxmlformats.org/wordprocessingml/2006/main" xmlns:w14="http://schemas.microsoft.com/office/word/2010/wordml" xmlns:w15="http://schemas.microsoft.com/office/word/2012/wordml" xmlns:w16cid="http://schemas.microsoft.com/office/word/2016/wordml/cid" xmlns:w16se="http://schemas.microsoft.com/office/word/2015/wordml/symex" mc:Ignorable="w14 w15 w16se w16cid">
+<w:styles xmlns:mc="http://schemas.openxmlformats.org/markup-compatibility/2006" xmlns:r="http://schemas.openxmlformats.org/officeDocument/2006/relationships" xmlns:w="http://schemas.openxmlformats.org/wordprocessingml/2006/main" xmlns:w14="http://schemas.microsoft.com/office/word/2010/wordml" xmlns:w15="http://schemas.microsoft.com/office/word/2012/wordml" mc:Ignorable="w14 w15">
   <w:docDefaults>
     <w:rPrDefault>
       <w:rPr>
@@ -1496,7 +1654,7 @@
       </w:pPr>
     </w:pPrDefault>
   </w:docDefaults>
-  <w:latentStyles w:defLockedState="0" w:defUIPriority="99" w:defSemiHidden="0" w:defUnhideWhenUsed="0" w:defQFormat="0" w:count="376">
+  <w:latentStyles w:defLockedState="0" w:defUIPriority="99" w:defSemiHidden="0" w:defUnhideWhenUsed="0" w:defQFormat="0" w:count="381">
     <w:lsdException w:name="Normal" w:uiPriority="0" w:qFormat="1"/>
     <w:lsdException w:name="heading 1" w:uiPriority="9" w:qFormat="1"/>
     <w:lsdException w:name="heading 2" w:semiHidden="1" w:uiPriority="9" w:unhideWhenUsed="1" w:qFormat="1"/>

</xml_diff>

<commit_message>
Netzwerkprotokoll Änderungen von Mei wiederhergestellt
Former-commit-id: dc845843137d5ade47f86845afabeab2673b19d1
</commit_message>
<xml_diff>
--- a/documents/Meilensteine/Meilenstein III/Netzwerkprotokoll.docx
+++ b/documents/Meilensteine/Meilenstein III/Netzwerkprotokoll.docx
@@ -339,6 +339,98 @@
         <w:rPr>
           <w:rFonts w:ascii="Calibri" w:hAnsi="Calibri"/>
         </w:rPr>
+        <w:t>GETPLAYERLIST</w:t>
+      </w:r>
+      <w:r>
+        <w:rPr>
+          <w:rFonts w:ascii="Calibri" w:hAnsi="Calibri"/>
+        </w:rPr>
+        <w:tab/>
+        <w:t>Client bittet den Server, ihm eine Liste der aktuellen Player zu schicken.</w:t>
+      </w:r>
+    </w:p>
+    <w:p>
+      <w:pPr>
+        <w:tabs>
+          <w:tab w:val="left" w:pos="2835"/>
+        </w:tabs>
+        <w:spacing w:after="0" w:line="276" w:lineRule="auto"/>
+        <w:ind w:left="2829" w:hanging="2829"/>
+        <w:rPr>
+          <w:rFonts w:ascii="Calibri" w:hAnsi="Calibri"/>
+          <w:lang w:val="en-US"/>
+        </w:rPr>
+      </w:pPr>
+      <w:r>
+        <w:rPr>
+          <w:rFonts w:ascii="Calibri" w:hAnsi="Calibri"/>
+          <w:lang w:val="en-US"/>
+        </w:rPr>
+        <w:t>SENDPLAYERLIST#Player1#Player2#...</w:t>
+      </w:r>
+      <w:r>
+        <w:rPr>
+          <w:rFonts w:ascii="Calibri" w:hAnsi="Calibri"/>
+          <w:lang w:val="en-US"/>
+        </w:rPr>
+        <w:tab/>
+        <w:t>oder</w:t>
+      </w:r>
+      <w:r>
+        <w:rPr>
+          <w:rFonts w:ascii="Calibri" w:hAnsi="Calibri"/>
+          <w:lang w:val="en-US"/>
+        </w:rPr>
+        <w:tab/>
+        <w:t>SENDPLAYERLIST</w:t>
+      </w:r>
+      <w:bookmarkStart w:id="0" w:name="_GoBack"/>
+      <w:bookmarkEnd w:id="0"/>
+      <w:r>
+        <w:rPr>
+          <w:rFonts w:ascii="Calibri" w:hAnsi="Calibri"/>
+          <w:lang w:val="en-US"/>
+        </w:rPr>
+        <w:t>#No Players</w:t>
+      </w:r>
+      <w:r>
+        <w:rPr>
+          <w:rFonts w:ascii="Calibri" w:hAnsi="Calibri"/>
+          <w:lang w:val="en-US"/>
+        </w:rPr>
+        <w:tab/>
+      </w:r>
+    </w:p>
+    <w:p>
+      <w:pPr>
+        <w:tabs>
+          <w:tab w:val="left" w:pos="2835"/>
+        </w:tabs>
+        <w:spacing w:line="276" w:lineRule="auto"/>
+        <w:ind w:left="2832" w:firstLine="3"/>
+        <w:rPr>
+          <w:rFonts w:ascii="Calibri" w:hAnsi="Calibri"/>
+        </w:rPr>
+      </w:pPr>
+      <w:r>
+        <w:rPr>
+          <w:rFonts w:ascii="Calibri" w:hAnsi="Calibri"/>
+        </w:rPr>
+        <w:t>Der Server übermittelt die verfügbaren Lobbies an den Client.</w:t>
+      </w:r>
+    </w:p>
+    <w:p>
+      <w:pPr>
+        <w:spacing w:line="276" w:lineRule="auto"/>
+        <w:ind w:left="2832" w:hanging="2832"/>
+        <w:rPr>
+          <w:rFonts w:ascii="Calibri" w:hAnsi="Calibri"/>
+        </w:rPr>
+      </w:pPr>
+      <w:r>
+        <w:rPr>
+          <w:rFonts w:ascii="Calibri" w:hAnsi="Calibri"/>
+        </w:rPr>
         <w:t>GETLOBBYLIST</w:t>
       </w:r>
       <w:r>
@@ -511,8 +603,6 @@
           <w:rFonts w:ascii="Calibri" w:hAnsi="Calibri"/>
         </w:rPr>
       </w:pPr>
-      <w:bookmarkStart w:id="0" w:name="_GoBack"/>
-      <w:bookmarkEnd w:id="0"/>
       <w:r>
         <w:rPr>
           <w:rFonts w:ascii="Calibri" w:hAnsi="Calibri"/>
@@ -603,6 +693,7 @@
         <w:rPr>
           <w:rFonts w:ascii="Calibri" w:hAnsi="Calibri"/>
         </w:rPr>
+        <w:lastRenderedPageBreak/>
         <w:t>GIVETURN</w:t>
       </w:r>
       <w:r>
@@ -687,7 +778,6 @@
         <w:rPr>
           <w:rFonts w:ascii="Calibri" w:hAnsi="Calibri"/>
         </w:rPr>
-        <w:lastRenderedPageBreak/>
         <w:t>JUMPTHISTURN</w:t>
       </w:r>
       <w:r>

</xml_diff>

<commit_message>
Netzwerkprotokoll: QUITTHISMATCH anstatt JUMPTHISTURN
Former-commit-id: 0f2bdd311f7f7ee780a51ae2f53b756440222ddb
</commit_message>
<xml_diff>
--- a/documents/Meilensteine/Meilenstein III/Netzwerkprotokoll.docx
+++ b/documents/Meilensteine/Meilenstein III/Netzwerkprotokoll.docx
@@ -382,16 +382,7 @@
           <w:lang w:val="en-US"/>
         </w:rPr>
         <w:tab/>
-        <w:t>SENDPLAYERLIST</w:t>
-      </w:r>
-      <w:bookmarkStart w:id="0" w:name="_GoBack"/>
-      <w:bookmarkEnd w:id="0"/>
-      <w:r>
-        <w:rPr>
-          <w:rFonts w:ascii="Calibri" w:hAnsi="Calibri"/>
-          <w:lang w:val="en-US"/>
-        </w:rPr>
-        <w:t>#No Players</w:t>
+        <w:t>SENDPLAYERLIST#No Players</w:t>
       </w:r>
       <w:r>
         <w:rPr>
@@ -778,14 +769,28 @@
         <w:rPr>
           <w:rFonts w:ascii="Calibri" w:hAnsi="Calibri"/>
         </w:rPr>
-        <w:t>JUMPTHISTURN</w:t>
+        <w:t>QUITTHISMATCH</w:t>
       </w:r>
       <w:r>
         <w:rPr>
           <w:rFonts w:ascii="Calibri" w:hAnsi="Calibri"/>
         </w:rPr>
         <w:tab/>
-        <w:t>Der Client teilt dem Server mit, dass er einmal aussetzen möchte.</w:t>
+        <w:t xml:space="preserve">Der Client teilt dem Server mit, dass er </w:t>
+      </w:r>
+      <w:r>
+        <w:rPr>
+          <w:rFonts w:ascii="Calibri" w:hAnsi="Calibri"/>
+        </w:rPr>
+        <w:t>diesen Match beenden möchte</w:t>
+      </w:r>
+      <w:bookmarkStart w:id="0" w:name="_GoBack"/>
+      <w:bookmarkEnd w:id="0"/>
+      <w:r>
+        <w:rPr>
+          <w:rFonts w:ascii="Calibri" w:hAnsi="Calibri"/>
+        </w:rPr>
+        <w:t>.</w:t>
       </w:r>
     </w:p>
     <w:p>

</xml_diff>